<commit_message>
Cas Détaillé "S'inscrire"+ README
</commit_message>
<xml_diff>
--- a/Artefacts/Use_Case/Effectuer une Location/Cas Détaillé.docx
+++ b/Artefacts/Use_Case/Effectuer une Location/Cas Détaillé.docx
@@ -22,6 +22,131 @@
         </w:rPr>
         <w:t xml:space="preserve"> Effectuer une location</w:t>
       </w:r>
+    </w:p>
+    <w:p>
+      <w:pPr>
+        <w:rPr>
+          <w:lang w:val="fr-CA"/>
+        </w:rPr>
+      </w:pPr>
+      <w:r>
+        <w:rPr>
+          <w:b/>
+          <w:lang w:val="fr-CA"/>
+        </w:rPr>
+        <w:t>Acteurs principaux</w:t>
+      </w:r>
+      <w:r>
+        <w:rPr>
+          <w:lang w:val="fr-CA"/>
+        </w:rPr>
+        <w:t xml:space="preserve"> : Client, Caissier</w:t>
+      </w:r>
+    </w:p>
+    <w:p>
+      <w:pPr>
+        <w:rPr>
+          <w:lang w:val="fr-CA"/>
+        </w:rPr>
+      </w:pPr>
+      <w:r>
+        <w:rPr>
+          <w:b/>
+          <w:lang w:val="fr-CA"/>
+        </w:rPr>
+        <w:t>Acteur secondaire</w:t>
+      </w:r>
+      <w:r>
+        <w:rPr>
+          <w:lang w:val="fr-CA"/>
+        </w:rPr>
+        <w:t> : Système de traitement bancaire</w:t>
+      </w:r>
+    </w:p>
+    <w:p>
+      <w:pPr>
+        <w:rPr>
+          <w:lang w:val="fr-CA"/>
+        </w:rPr>
+      </w:pPr>
+      <w:r>
+        <w:rPr>
+          <w:b/>
+          <w:lang w:val="fr-CA"/>
+        </w:rPr>
+        <w:t>Préconditions </w:t>
+      </w:r>
+      <w:r>
+        <w:rPr>
+          <w:lang w:val="fr-CA"/>
+        </w:rPr>
+        <w:t>: Le client est un adhérent du vidéo club, le compte du membre est en règle</w:t>
+      </w:r>
+      <w:r>
+        <w:rPr>
+          <w:lang w:val="fr-CA"/>
+        </w:rPr>
+        <w:t xml:space="preserve"> et n’est pas en défaut de paiement</w:t>
+      </w:r>
+    </w:p>
+    <w:p>
+      <w:pPr>
+        <w:rPr>
+          <w:lang w:val="fr-CA"/>
+        </w:rPr>
+      </w:pPr>
+      <w:r>
+        <w:rPr>
+          <w:b/>
+          <w:lang w:val="fr-CA"/>
+        </w:rPr>
+        <w:t>Post-conditions</w:t>
+      </w:r>
+      <w:r>
+        <w:rPr>
+          <w:lang w:val="fr-CA"/>
+        </w:rPr>
+        <w:t xml:space="preserve"> : </w:t>
+      </w:r>
+    </w:p>
+    <w:p>
+      <w:pPr>
+        <w:rPr>
+          <w:lang w:val="fr-CA"/>
+        </w:rPr>
+      </w:pPr>
+      <w:r>
+        <w:rPr>
+          <w:lang w:val="fr-CA"/>
+        </w:rPr>
+        <w:t>Le client a obtenu le film qu’il voulait et l’a loué</w:t>
+      </w:r>
+      <w:r>
+        <w:rPr>
+          <w:lang w:val="fr-CA"/>
+        </w:rPr>
+        <w:t xml:space="preserve">. </w:t>
+      </w:r>
+      <w:r>
+        <w:rPr>
+          <w:lang w:val="fr-CA"/>
+        </w:rPr>
+        <w:t xml:space="preserve">Le registre a enregistré qu’un ou plusieurs films ont été loué au membre identifié pour une durée déterminé. </w:t>
+      </w:r>
+      <w:r>
+        <w:rPr>
+          <w:szCs w:val="22"/>
+          <w:lang w:val="fr-CA"/>
+        </w:rPr>
+        <w:t>Le paiement a été reçu et la transaction a été enregistrée au registre des ventes</w:t>
+      </w:r>
+      <w:r>
+        <w:rPr>
+          <w:szCs w:val="22"/>
+          <w:lang w:val="fr-CA"/>
+        </w:rPr>
+        <w:t>.</w:t>
+      </w:r>
       <w:bookmarkStart w:id="0" w:name="_GoBack"/>
       <w:bookmarkEnd w:id="0"/>
     </w:p>
@@ -31,117 +156,6 @@
           <w:lang w:val="fr-CA"/>
         </w:rPr>
       </w:pPr>
-      <w:r>
-        <w:rPr>
-          <w:b/>
-          <w:lang w:val="fr-CA"/>
-        </w:rPr>
-        <w:t>Acteurs principaux</w:t>
-      </w:r>
-      <w:r>
-        <w:rPr>
-          <w:lang w:val="fr-CA"/>
-        </w:rPr>
-        <w:t xml:space="preserve"> : Client, Caissier</w:t>
-      </w:r>
-    </w:p>
-    <w:p>
-      <w:pPr>
-        <w:rPr>
-          <w:lang w:val="fr-CA"/>
-        </w:rPr>
-      </w:pPr>
-      <w:r>
-        <w:rPr>
-          <w:b/>
-          <w:lang w:val="fr-CA"/>
-        </w:rPr>
-        <w:t>Acteur secondaire</w:t>
-      </w:r>
-      <w:r>
-        <w:rPr>
-          <w:lang w:val="fr-CA"/>
-        </w:rPr>
-        <w:t> : Système de traitement bancaire</w:t>
-      </w:r>
-    </w:p>
-    <w:p>
-      <w:pPr>
-        <w:rPr>
-          <w:lang w:val="fr-CA"/>
-        </w:rPr>
-      </w:pPr>
-      <w:r>
-        <w:rPr>
-          <w:b/>
-          <w:lang w:val="fr-CA"/>
-        </w:rPr>
-        <w:t>Préconditions </w:t>
-      </w:r>
-      <w:r>
-        <w:rPr>
-          <w:lang w:val="fr-CA"/>
-        </w:rPr>
-        <w:t>: Le client est un adhérent du vidéo club, le compte du membre est en règle</w:t>
-      </w:r>
-      <w:r>
-        <w:rPr>
-          <w:lang w:val="fr-CA"/>
-        </w:rPr>
-        <w:t xml:space="preserve"> et n’est pas en défaut de paiement</w:t>
-      </w:r>
-    </w:p>
-    <w:p>
-      <w:pPr>
-        <w:rPr>
-          <w:lang w:val="fr-CA"/>
-        </w:rPr>
-      </w:pPr>
-      <w:r>
-        <w:rPr>
-          <w:b/>
-          <w:lang w:val="fr-CA"/>
-        </w:rPr>
-        <w:t>Post-conditions</w:t>
-      </w:r>
-      <w:r>
-        <w:rPr>
-          <w:lang w:val="fr-CA"/>
-        </w:rPr>
-        <w:t xml:space="preserve"> : </w:t>
-      </w:r>
-    </w:p>
-    <w:p>
-      <w:pPr>
-        <w:rPr>
-          <w:lang w:val="fr-CA"/>
-        </w:rPr>
-      </w:pPr>
-      <w:r>
-        <w:rPr>
-          <w:lang w:val="fr-CA"/>
-        </w:rPr>
-        <w:t>Le client a obtenu le film qu’il voulait et l’a loué</w:t>
-      </w:r>
-      <w:r>
-        <w:rPr>
-          <w:lang w:val="fr-CA"/>
-        </w:rPr>
-        <w:t xml:space="preserve">. </w:t>
-      </w:r>
-      <w:r>
-        <w:rPr>
-          <w:lang w:val="fr-CA"/>
-        </w:rPr>
-        <w:t xml:space="preserve">Le registre a enregistré qu’un ou plusieurs films ont été loué au membre identifié pour une durée déterminé. </w:t>
-      </w:r>
-      <w:r>
-        <w:rPr>
-          <w:szCs w:val="22"/>
-          <w:lang w:val="fr-CA"/>
-        </w:rPr>
-        <w:t>Le paiement a été reçu et la transaction a été enregistrée au registre des ventes</w:t>
-      </w:r>
     </w:p>
     <w:p>
       <w:pPr>
@@ -153,29 +167,14 @@
     <w:p>
       <w:pPr>
         <w:rPr>
-          <w:lang w:val="fr-CA"/>
+          <w:b/>
         </w:rPr>
       </w:pPr>
-    </w:p>
-    <w:p>
-      <w:pPr>
+      <w:r>
         <w:rPr>
           <w:b/>
         </w:rPr>
-      </w:pPr>
-      <w:proofErr w:type="spellStart"/>
-      <w:r>
-        <w:rPr>
-          <w:b/>
-        </w:rPr>
-        <w:t>Scénario</w:t>
-      </w:r>
-      <w:proofErr w:type="spellEnd"/>
-      <w:r>
-        <w:rPr>
-          <w:b/>
-        </w:rPr>
-        <w:t xml:space="preserve"> Principal</w:t>
+        <w:t>Scénario Principal</w:t>
       </w:r>
     </w:p>
     <w:p/>
@@ -209,16 +208,11 @@
               <w:contextualSpacing w:val="0"/>
             </w:pPr>
             <w:r>
-              <w:t xml:space="preserve">Actions des </w:t>
-            </w:r>
-            <w:proofErr w:type="spellStart"/>
-            <w:r>
-              <w:t>ac</w:t>
+              <w:t>Actions des ac</w:t>
             </w:r>
             <w:r>
               <w:t>teurs</w:t>
             </w:r>
-            <w:proofErr w:type="spellEnd"/>
           </w:p>
         </w:tc>
         <w:tc>
@@ -229,22 +223,12 @@
             <w:pPr>
               <w:contextualSpacing w:val="0"/>
             </w:pPr>
-            <w:proofErr w:type="spellStart"/>
-            <w:r>
-              <w:t>Réponses</w:t>
-            </w:r>
-            <w:proofErr w:type="spellEnd"/>
-            <w:r>
-              <w:t xml:space="preserve"> du </w:t>
-            </w:r>
-            <w:proofErr w:type="spellStart"/>
-            <w:r>
-              <w:t>s</w:t>
+            <w:r>
+              <w:t>Réponses du s</w:t>
             </w:r>
             <w:r>
               <w:t>ystème</w:t>
             </w:r>
-            <w:proofErr w:type="spellEnd"/>
           </w:p>
         </w:tc>
       </w:tr>
@@ -855,15 +839,7 @@
               <w:t xml:space="preserve">16. Le système ajoute la location au registre d’inventaire des films. </w:t>
             </w:r>
             <w:r>
-              <w:t xml:space="preserve">(ID </w:t>
-            </w:r>
-            <w:proofErr w:type="spellStart"/>
-            <w:r>
-              <w:t>membre</w:t>
-            </w:r>
-            <w:proofErr w:type="spellEnd"/>
-            <w:r>
-              <w:t>, retour, etc.)</w:t>
+              <w:t>(ID membre, retour, etc.)</w:t>
             </w:r>
           </w:p>
           <w:p>
@@ -926,11 +902,9 @@
             <w:pPr>
               <w:contextualSpacing w:val="0"/>
             </w:pPr>
-            <w:proofErr w:type="spellStart"/>
             <w:r>
               <w:t>Acteurs</w:t>
             </w:r>
-            <w:proofErr w:type="spellEnd"/>
           </w:p>
         </w:tc>
         <w:tc>
@@ -941,11 +915,9 @@
             <w:pPr>
               <w:contextualSpacing w:val="0"/>
             </w:pPr>
-            <w:proofErr w:type="spellStart"/>
             <w:r>
               <w:t>Système</w:t>
             </w:r>
-            <w:proofErr w:type="spellEnd"/>
           </w:p>
         </w:tc>
       </w:tr>

</xml_diff>